<commit_message>
mudei parte dos grupos no report
</commit_message>
<xml_diff>
--- a/Phase2/resources/Relatorio_Projeto_Fase2.docx
+++ b/Phase2/resources/Relatorio_Projeto_Fase2.docx
@@ -10,6 +10,9 @@
         </w:rPr>
       </w:pPr>
       <w:r>
+        <w:rPr>
+          <w:noProof/>
+        </w:rPr>
         <w:drawing>
           <wp:inline distT="0" distB="0" distL="0" distR="0" wp14:anchorId="610A20AB" wp14:editId="5C941863">
             <wp:extent cx="5400040" cy="1398905"/>
@@ -1848,21 +1851,7 @@
                 <w:rStyle w:val="Hiperligao"/>
                 <w:noProof/>
               </w:rPr>
-              <w:t>3. Comparação com a Primeira</w:t>
-            </w:r>
-            <w:r>
-              <w:rPr>
-                <w:rStyle w:val="Hiperligao"/>
-                <w:noProof/>
-              </w:rPr>
-              <w:t xml:space="preserve"> </w:t>
-            </w:r>
-            <w:r>
-              <w:rPr>
-                <w:rStyle w:val="Hiperligao"/>
-                <w:noProof/>
-              </w:rPr>
-              <w:t>Fase</w:t>
+              <w:t>3. Comparação com a Primeira Fase</w:t>
             </w:r>
             <w:r>
               <w:rPr>
@@ -2102,7 +2091,13 @@
     </w:p>
     <w:p>
       <w:r>
-        <w:t>Nesta segunda fase do projeto, a aplicação foi aprimorada com a adição de novas funcionalidades que aumentam a complexidade e a utilidade do sistema. Além de suportar comunicação segura ponto-a-ponto</w:t>
+        <w:t>Nesta segunda fase do projeto, a aplicação foi</w:t>
+      </w:r>
+      <w:r>
+        <w:t xml:space="preserve"> melhorada</w:t>
+      </w:r>
+      <w:r>
+        <w:t xml:space="preserve"> com a adição de novas funcionalidades que aumentam a complexidade e a utilidade do sistema. Além de suportar comunicação segura ponto-a-ponto</w:t>
       </w:r>
       <w:r>
         <w:t xml:space="preserve"> de forma descentralizada</w:t>
@@ -2111,7 +2106,19 @@
         <w:t xml:space="preserve">, </w:t>
       </w:r>
       <w:r>
-        <w:t xml:space="preserve">foi adicionado novas funcionalidades de forma a possibilitar </w:t>
+        <w:t>fo</w:t>
+      </w:r>
+      <w:r>
+        <w:t>ram</w:t>
+      </w:r>
+      <w:r>
+        <w:t xml:space="preserve"> adicionad</w:t>
+      </w:r>
+      <w:r>
+        <w:t xml:space="preserve">as </w:t>
+      </w:r>
+      <w:r>
+        <w:t xml:space="preserve">novas funcionalidades de forma a possibilitar </w:t>
       </w:r>
       <w:r>
         <w:t>conversas em grupo</w:t>
@@ -2147,7 +2154,16 @@
         <w:t xml:space="preserve"> </w:t>
       </w:r>
       <w:r>
-        <w:t>abordados em sala de aula</w:t>
+        <w:t xml:space="preserve">abordados </w:t>
+      </w:r>
+      <w:r>
+        <w:t xml:space="preserve">nas </w:t>
+      </w:r>
+      <w:r>
+        <w:t>aula</w:t>
+      </w:r>
+      <w:r>
+        <w:t>s</w:t>
       </w:r>
       <w:r>
         <w:t>.</w:t>
@@ -2186,6 +2202,14 @@
       <w:bookmarkEnd w:id="2"/>
     </w:p>
     <w:p>
+      <w:r>
+        <w:t>O sistema permite a criação e a gestão de grupos por tópicos de interesse. A interface gráfica facilita a visualização e a participação em diferentes grupos</w:t>
+      </w:r>
+      <w:r>
+        <w:t>.</w:t>
+      </w:r>
+    </w:p>
+    <w:p>
       <w:pPr>
         <w:pStyle w:val="Ttulo3"/>
         <w:rPr>
@@ -2197,19 +2221,7 @@
         <w:rPr>
           <w:lang w:val="pt-PT"/>
         </w:rPr>
-        <w:t>2.</w:t>
-      </w:r>
-      <w:r>
-        <w:rPr>
-          <w:lang w:val="pt-PT"/>
-        </w:rPr>
-        <w:t>1</w:t>
-      </w:r>
-      <w:r>
-        <w:rPr>
-          <w:lang w:val="pt-PT"/>
-        </w:rPr>
-        <w:t xml:space="preserve">.1 </w:t>
+        <w:t xml:space="preserve">2.1.1 </w:t>
       </w:r>
       <w:r>
         <w:rPr>
@@ -2221,15 +2233,7 @@
     </w:p>
     <w:p>
       <w:r>
-        <w:t xml:space="preserve">Conversas em grupo em sistemas de mensagens seguras são desafiadoras porque requerem que uma única chave de sessão seja compartilhada entre múltiplos membros, garantindo que apenas os participantes autorizados possam desencriptar as mensagens. O objetivo é proporcionar confidencialidade, integridade e autenticação das mensagens. Técnicas como o protocolo de Troca de Chaves de </w:t>
-      </w:r>
-      <w:proofErr w:type="spellStart"/>
-      <w:r>
-        <w:t>Diffie-Hellman</w:t>
-      </w:r>
-      <w:proofErr w:type="spellEnd"/>
-      <w:r>
-        <w:t xml:space="preserve"> com Curvas Elípticas (ECDH) são fundamentais para estabelecer estas garantias em um ambiente descentralizado.</w:t>
+        <w:t>Conversas em grupo em sistemas de mensagens seguras são desafiadoras porque requerem que uma única chave de sessão seja compartilhada entre múltiplos membros, garantindo que apenas os participantes autorizados possam desencriptar as mensagens. O objetivo é proporcionar confidencialidade, integridade e autenticação das mensagens.</w:t>
       </w:r>
     </w:p>
     <w:p>
@@ -2244,65 +2248,247 @@
         <w:rPr>
           <w:lang w:val="pt-PT"/>
         </w:rPr>
-        <w:t>2.1.</w:t>
-      </w:r>
-      <w:r>
-        <w:rPr>
-          <w:lang w:val="pt-PT"/>
-        </w:rPr>
-        <w:t>2</w:t>
-      </w:r>
-      <w:r>
-        <w:rPr>
-          <w:lang w:val="pt-PT"/>
-        </w:rPr>
+        <w:t xml:space="preserve">2.1.2 </w:t>
+      </w:r>
+      <w:r>
+        <w:rPr>
+          <w:lang w:val="pt-PT"/>
+        </w:rPr>
+        <w:t>Implementação Técnica</w:t>
+      </w:r>
+      <w:bookmarkEnd w:id="4"/>
+    </w:p>
+    <w:p>
+      <w:r>
+        <w:t xml:space="preserve">Troca de Chaves Segura: Utilizamos </w:t>
+      </w:r>
+      <w:r>
+        <w:t>“</w:t>
+      </w:r>
+      <w:r>
+        <w:t>getrandbits(256)</w:t>
+      </w:r>
+      <w:r>
+        <w:t xml:space="preserve">” </w:t>
+      </w:r>
+      <w:r>
+        <w:t xml:space="preserve">para gerar uma chave </w:t>
+      </w:r>
+      <w:r>
+        <w:t>de grupo partilhada por todos os membros do grupo</w:t>
+      </w:r>
+      <w:r>
+        <w:t xml:space="preserve"> durante a criação do grupo</w:t>
+      </w:r>
+      <w:r>
+        <w:t>. Implementámos secret sharing para dividirmos a chave em diferentes shares</w:t>
+      </w:r>
+      <w:r>
+        <w:t>,</w:t>
+      </w:r>
+      <w:r>
+        <w:t xml:space="preserve"> com o mínimo de duas</w:t>
+      </w:r>
+      <w:r>
+        <w:t>, com o split_secret da biblioteca sslib</w:t>
+      </w:r>
+      <w:r>
+        <w:t>. Isto fez com que cada share tivesse uma parte da chave de grupo, e que se precisasse de um threshold para reconstruir a chave e poder continuar a encriptação e desencriptação de chaves.</w:t>
+      </w:r>
+    </w:p>
+    <w:p>
+      <w:r>
+        <w:t>Adicionamos este grupo à base de dados realtime database da Firebase e à Amazon AWS S3, em que os grupos têm os parâmetros: “topic”, “members”, “shares”, “threshold” e “prime_mod”.</w:t>
+      </w:r>
+    </w:p>
+    <w:p>
+      <w:r>
+        <w:t>Encriptaçã</w:t>
+      </w:r>
+      <w:r>
+        <w:t>o: Para o envio de mensagens, vamos buscar as shares todas do grupo na Firebase, e tentamos reconstruir a chave de grupo</w:t>
+      </w:r>
+      <w:r>
+        <w:t xml:space="preserve"> usando o recover_secret da biblioteca sslib. Depois de buscarmos a chave de grupo, encriptamos com a classe Cipher, utilizando o algoritmo AES e um nonce GCM, tal como a tag. Isto tudo é junto numa variável encrypted_message, que é mandada quando se faz o send_message na função de mandar mensagens, quando a entidade é um </w:t>
+      </w:r>
+      <w:r>
+        <w:lastRenderedPageBreak/>
+        <w:t xml:space="preserve">grupo. A desencriptação segue o processo reverso da </w:t>
+      </w:r>
+      <w:r>
+        <w:t xml:space="preserve">encriptação. </w:t>
+      </w:r>
+    </w:p>
+    <w:p>
+      <w:r>
+        <w:t>Durante a conexão de grupos,</w:t>
+      </w:r>
+      <w:r>
+        <w:t xml:space="preserve"> verificamos a existência do grupo nas réplicas nas duas bases de dados diferentes, depois verificamos </w:t>
+      </w:r>
+      <w:r>
+        <w:t>se há o número mínimo de shares possível para reconstruir a chave do grupo, se for possível então verifica se o utilizador já faz parte da lista dos membros e vê se a length da lista dos membros é maior que o número de shares, se for reconstrói o grupo todo. No final cria uma entidade group para futuras comunicações entre membros.</w:t>
+      </w:r>
+    </w:p>
+    <w:p>
+      <w:pPr>
+        <w:pStyle w:val="Ttulo3"/>
+        <w:rPr>
+          <w:lang w:val="pt-PT"/>
+        </w:rPr>
+      </w:pPr>
+      <w:bookmarkStart w:id="5" w:name="_Toc181808184"/>
+      <w:r>
+        <w:rPr>
+          <w:lang w:val="pt-PT"/>
+        </w:rPr>
+        <w:t xml:space="preserve">2.1.3 </w:t>
+      </w:r>
+      <w:r>
+        <w:rPr>
+          <w:lang w:val="pt-PT"/>
+        </w:rPr>
+        <w:t>Desafios e Soluções</w:t>
+      </w:r>
+      <w:bookmarkEnd w:id="5"/>
+    </w:p>
+    <w:p>
+      <w:r>
+        <w:t>Durante o processo de teste da comunicação</w:t>
+      </w:r>
+      <w:r>
+        <w:t xml:space="preserve"> em grupos com 2 pessoas diferentes</w:t>
+      </w:r>
+      <w:r>
         <w:t xml:space="preserve"> </w:t>
       </w:r>
       <w:r>
-        <w:rPr>
-          <w:lang w:val="pt-PT"/>
-        </w:rPr>
-        <w:t>Implementação Técnica</w:t>
-      </w:r>
-      <w:bookmarkEnd w:id="4"/>
-    </w:p>
-    <w:p>
-      <w:r>
-        <w:t>Troca de Chaves Segura: Utilizamos o protocolo ECDH para gerar uma chave de sessão partilhada entre todos os membros do grupo. Cada membro do grupo gera um par de chaves (privada e pública) e troca as chaves públicas com os outros membros. O segredo compartilhado derivado é usado para gerar a chave de encriptação AES.</w:t>
-      </w:r>
-    </w:p>
-    <w:p>
-      <w:r>
-        <w:t xml:space="preserve">Encriptação AES-GCM: Para cada mensagem enviada, utilizamos o modo AES-GCM, que oferece confidencialidade e integridade. O </w:t>
-      </w:r>
-      <w:proofErr w:type="spellStart"/>
-      <w:r>
-        <w:t>nonce</w:t>
-      </w:r>
-      <w:proofErr w:type="spellEnd"/>
-      <w:r>
-        <w:t xml:space="preserve"> e o </w:t>
-      </w:r>
-      <w:proofErr w:type="spellStart"/>
-      <w:r>
-        <w:t>tag</w:t>
-      </w:r>
-      <w:proofErr w:type="spellEnd"/>
-      <w:r>
-        <w:t xml:space="preserve"> de autenticação são manipulados para garantir que cada mensagem seja única e que qualquer tentativa de manipulação seja </w:t>
-      </w:r>
-      <w:proofErr w:type="spellStart"/>
-      <w:r>
-        <w:t>detectada</w:t>
-      </w:r>
-      <w:proofErr w:type="spellEnd"/>
+        <w:t>viu-se que as mensagens enviadas eram replicadas 4 vezes na interface das outras pessoas. Teve de se remover as mensagens duplicadas, visto que se iam buscar todas as mensagens das 4 réplicas.</w:t>
+      </w:r>
+    </w:p>
+    <w:p>
+      <w:pPr>
+        <w:pStyle w:val="Ttulo2"/>
+        <w:rPr>
+          <w:lang w:val="pt-PT"/>
+        </w:rPr>
+      </w:pPr>
+      <w:bookmarkStart w:id="6" w:name="_Toc181808185"/>
+      <w:r>
+        <w:rPr>
+          <w:lang w:val="pt-PT"/>
+        </w:rPr>
+        <w:t>2.2 Armazenamento de Longo Prazo e Alta Disponibilidade</w:t>
+      </w:r>
+      <w:bookmarkEnd w:id="6"/>
+    </w:p>
+    <w:p>
+      <w:pPr>
+        <w:pStyle w:val="Ttulo3"/>
+        <w:rPr>
+          <w:lang w:val="pt-PT"/>
+        </w:rPr>
+      </w:pPr>
+      <w:bookmarkStart w:id="7" w:name="_Toc181808186"/>
+      <w:r>
+        <w:rPr>
+          <w:lang w:val="pt-PT"/>
+        </w:rPr>
+        <w:t xml:space="preserve">2.2.1 </w:t>
+      </w:r>
+      <w:r>
+        <w:rPr>
+          <w:lang w:val="pt-PT"/>
+        </w:rPr>
+        <w:t>Conceitos de Disponibilidade e Segurança</w:t>
+      </w:r>
+      <w:bookmarkEnd w:id="7"/>
+    </w:p>
+    <w:p>
+      <w:r>
+        <w:t>A disponibilidade de mensagens em um sistema distribuído implica garantir que as mensagens estejam sempre acessíveis, mesmo em caso de falha do dispositivo do utilizador ou de um provedor de nuvem. Para isso, é fundamental replicar as mensagens em múltiplos locais e proteger os dados contra acessos não autorizados. Adicionalmente, a criptografia de dados em repouso é crucial para garantir que mesmo que um provedor seja comprometido, os dados permaneçam protegidos.</w:t>
+      </w:r>
+    </w:p>
+    <w:p>
+      <w:pPr>
+        <w:pStyle w:val="Ttulo3"/>
+        <w:rPr>
+          <w:lang w:val="pt-PT"/>
+        </w:rPr>
+      </w:pPr>
+      <w:bookmarkStart w:id="8" w:name="_Toc181808187"/>
+      <w:r>
+        <w:rPr>
+          <w:lang w:val="pt-PT"/>
+        </w:rPr>
+        <w:t xml:space="preserve">2.2.2 </w:t>
+      </w:r>
+      <w:r>
+        <w:rPr>
+          <w:lang w:val="pt-PT"/>
+        </w:rPr>
+        <w:t>Implementação e Estrutura do Sistema</w:t>
+      </w:r>
+      <w:bookmarkEnd w:id="8"/>
+    </w:p>
+    <w:p>
+      <w:r>
+        <w:t>Firebase</w:t>
+      </w:r>
+      <w:r>
+        <w:t xml:space="preserve"> e AWS</w:t>
+      </w:r>
+      <w:r>
+        <w:t xml:space="preserve"> para Armazenamento: As mensagens são armazenadas de forma persistente na base de dados Firebase</w:t>
+      </w:r>
+      <w:r>
+        <w:t xml:space="preserve"> e buckets s3</w:t>
+      </w:r>
+      <w:r>
+        <w:t>. A escolha do Firebase foi baseada na sua escalabilidade e facilidade de integração com Python</w:t>
+      </w:r>
+      <w:r>
+        <w:t>, tal como aws s3</w:t>
+      </w:r>
       <w:r>
         <w:t>.</w:t>
       </w:r>
-    </w:p>
-    <w:p>
-      <w:r>
-        <w:t>Gestão de Membros do Grupo: O sistema permite a criação e a gestão de grupos por tópicos de interesse. A interface gráfica facilita a visualização e a participação em diferentes grupos.</w:t>
+      <w:r>
+        <w:t xml:space="preserve"> </w:t>
+      </w:r>
+    </w:p>
+    <w:p>
+      <w:r>
+        <w:t xml:space="preserve">Replicação de Mensagens: Para garantir a alta disponibilidade, as mensagens são replicadas em </w:t>
+      </w:r>
+      <w:r>
+        <w:t xml:space="preserve">4 </w:t>
+      </w:r>
+      <w:r>
+        <w:t>diferentes localizações dentro do Firebase</w:t>
+      </w:r>
+      <w:r>
+        <w:t>, e criados buckets s3</w:t>
+      </w:r>
+      <w:r>
+        <w:t>. Esta estratégia permite que os dados sejam recuperados mesmo em caso de comprometimento de um único ponto de armazenamento.</w:t>
+      </w:r>
+    </w:p>
+    <w:p>
+      <w:r>
+        <w:t>Os utilizadores quando entram na aplicação são registados na pasta dos users nas bases de dados. Para garantir o secret sharing nesta parte do programa, dividimos a chave pública criada com diffie-hellman elyptic curve em várias shares, espalhando-as pelos buckets/réplicas diferentes, criando o utilizador nas bases de dados com “topic”, “prime”, “threshold” e “public_key_share”. Caso o número de réplicas existentes seja menor que o threshold</w:t>
+      </w:r>
+      <w:r>
+        <w:t xml:space="preserve"> ou o utilizador não exista</w:t>
+      </w:r>
+      <w:r>
+        <w:t xml:space="preserve">, </w:t>
+      </w:r>
+      <w:r>
+        <w:t>cria-se uma</w:t>
+      </w:r>
+      <w:r>
+        <w:t xml:space="preserve"> chave pública, repetindo este processo de dividir shares e dividi-las pelas réplicas. </w:t>
       </w:r>
     </w:p>
     <w:p>
@@ -2312,12 +2498,237 @@
           <w:lang w:val="pt-PT"/>
         </w:rPr>
       </w:pPr>
-      <w:bookmarkStart w:id="5" w:name="_Toc181808184"/>
-      <w:r>
-        <w:rPr>
-          <w:lang w:val="pt-PT"/>
-        </w:rPr>
-        <w:t>2.1.</w:t>
+      <w:bookmarkStart w:id="9" w:name="_Toc181808188"/>
+      <w:r>
+        <w:rPr>
+          <w:lang w:val="pt-PT"/>
+        </w:rPr>
+        <w:lastRenderedPageBreak/>
+        <w:t xml:space="preserve">2.2.3 </w:t>
+      </w:r>
+      <w:r>
+        <w:rPr>
+          <w:lang w:val="pt-PT"/>
+        </w:rPr>
+        <w:t>Garantias de Privacidade e Segurança</w:t>
+      </w:r>
+      <w:bookmarkEnd w:id="9"/>
+    </w:p>
+    <w:p>
+      <w:r>
+        <w:t>Proteção Contra Acessos Não Autorizados: Como os dados são encriptados antes de serem enviados para a nuvem, mesmo um ataque ao provedor não comprometerá a privacidade das mensagens.</w:t>
+      </w:r>
+    </w:p>
+    <w:p>
+      <w:pPr>
+        <w:pStyle w:val="Ttulo2"/>
+        <w:rPr>
+          <w:lang w:val="pt-PT"/>
+        </w:rPr>
+      </w:pPr>
+      <w:bookmarkStart w:id="10" w:name="_Toc181808189"/>
+      <w:r>
+        <w:rPr>
+          <w:lang w:val="pt-PT"/>
+        </w:rPr>
+        <w:t>2.3 Pesquisa de Mensagens Preservando a Privacidade</w:t>
+      </w:r>
+      <w:bookmarkEnd w:id="10"/>
+    </w:p>
+    <w:p>
+      <w:pPr>
+        <w:pStyle w:val="Ttulo3"/>
+        <w:rPr>
+          <w:lang w:val="pt-PT"/>
+        </w:rPr>
+      </w:pPr>
+      <w:bookmarkStart w:id="11" w:name="_Toc181808190"/>
+      <w:r>
+        <w:rPr>
+          <w:lang w:val="pt-PT"/>
+        </w:rPr>
+        <w:t xml:space="preserve">2.3.1 </w:t>
+      </w:r>
+      <w:r>
+        <w:rPr>
+          <w:lang w:val="pt-PT"/>
+        </w:rPr>
+        <w:t>Técnicas de Pesquisa Segura</w:t>
+      </w:r>
+      <w:bookmarkEnd w:id="11"/>
+    </w:p>
+    <w:p>
+      <w:r>
+        <w:t>A pesquisa de mensagens em sistemas criptografados representa um desafio, pois não se pode comprometer a privacidade das mensagens. Técnicas como encriptação homomórfica, índices encriptados, ou pesquisa baseada em tokens seguros são utilizadas para realizar buscas sem expor o conteúdo.</w:t>
+      </w:r>
+    </w:p>
+    <w:p>
+      <w:pPr>
+        <w:pStyle w:val="Ttulo3"/>
+        <w:rPr>
+          <w:lang w:val="pt-PT"/>
+        </w:rPr>
+      </w:pPr>
+      <w:bookmarkStart w:id="12" w:name="_Toc181808191"/>
+      <w:r>
+        <w:rPr>
+          <w:lang w:val="pt-PT"/>
+        </w:rPr>
+        <w:t xml:space="preserve">2.3.2 </w:t>
+      </w:r>
+      <w:r>
+        <w:rPr>
+          <w:lang w:val="pt-PT"/>
+        </w:rPr>
+        <w:t>Arquitetura da Implementação</w:t>
+      </w:r>
+      <w:bookmarkEnd w:id="12"/>
+    </w:p>
+    <w:p>
+      <w:r>
+        <w:t>Palavras-Chave e Índices: Criamos índices encriptados para cada mensagem, facilitando a pesquisa sem revelar o conteúdo. A pesquisa é feita localmente, comparando palavras-chave fornecidas pelo utilizador com os índices armazenados.</w:t>
+      </w:r>
+    </w:p>
+    <w:p>
+      <w:r>
+        <w:t>Interface de Pesquisa: A interface permite ao utilizador inserir palavras-chave e retorna mensagens relevantes, mantendo a simplicidade de uso e a segurança.</w:t>
+      </w:r>
+    </w:p>
+    <w:p>
+      <w:pPr>
+        <w:pStyle w:val="Ttulo3"/>
+        <w:rPr>
+          <w:lang w:val="pt-PT"/>
+        </w:rPr>
+      </w:pPr>
+      <w:bookmarkStart w:id="13" w:name="_Toc181808192"/>
+      <w:r>
+        <w:rPr>
+          <w:lang w:val="pt-PT"/>
+        </w:rPr>
+        <w:t xml:space="preserve">2.3.3 </w:t>
+      </w:r>
+      <w:r>
+        <w:rPr>
+          <w:lang w:val="pt-PT"/>
+        </w:rPr>
+        <w:t>Desafios e Soluções</w:t>
+      </w:r>
+      <w:bookmarkEnd w:id="13"/>
+    </w:p>
+    <w:p>
+      <w:r>
+        <w:t>Performance da Pesquisa: A busca em mensagens encriptadas pode ser lenta. Implementámos uma indexação eficiente para melhorar o desempenho.</w:t>
+      </w:r>
+    </w:p>
+    <w:p>
+      <w:r>
+        <w:t>Segurança dos Resultados: Garantimos que os resultados da pesquisa não exponham informações sensíveis, mesmo em caso de acesso não autorizado.</w:t>
+      </w:r>
+    </w:p>
+    <w:p>
+      <w:pPr>
+        <w:pStyle w:val="Ttulo2"/>
+        <w:rPr>
+          <w:lang w:val="pt-PT"/>
+        </w:rPr>
+      </w:pPr>
+      <w:bookmarkStart w:id="14" w:name="_Toc181808193"/>
+      <w:r>
+        <w:rPr>
+          <w:lang w:val="pt-PT"/>
+        </w:rPr>
+        <w:t>2.4 Sistema de Recomendação Preservando a Privacidade</w:t>
+      </w:r>
+      <w:bookmarkEnd w:id="14"/>
+    </w:p>
+    <w:p>
+      <w:pPr>
+        <w:pStyle w:val="Ttulo3"/>
+        <w:rPr>
+          <w:lang w:val="pt-PT"/>
+        </w:rPr>
+      </w:pPr>
+      <w:bookmarkStart w:id="15" w:name="_Toc181808194"/>
+      <w:r>
+        <w:rPr>
+          <w:lang w:val="pt-PT"/>
+        </w:rPr>
+        <w:t xml:space="preserve">2.4.1 </w:t>
+      </w:r>
+      <w:r>
+        <w:rPr>
+          <w:lang w:val="pt-PT"/>
+        </w:rPr>
+        <w:t>Conceitos de Recomendação e Segurança</w:t>
+      </w:r>
+      <w:bookmarkEnd w:id="15"/>
+    </w:p>
+    <w:p>
+      <w:r>
+        <w:t>Sistemas de recomendação tradicionalmente analisam o comportamento dos utilizadores e fornecem sugestões com base nas suas preferências. No entanto, garantir a privacidade e anonimato dos utilizadores ao realizar este processo é um desafio. Utilizamos técnicas de anonimização e análise segura de dados para construir um sistema que não compromete a privacidade.</w:t>
+      </w:r>
+    </w:p>
+    <w:p>
+      <w:pPr>
+        <w:pStyle w:val="Ttulo3"/>
+        <w:rPr>
+          <w:lang w:val="pt-PT"/>
+        </w:rPr>
+      </w:pPr>
+      <w:bookmarkStart w:id="16" w:name="_Toc181808195"/>
+      <w:r>
+        <w:rPr>
+          <w:lang w:val="pt-PT"/>
+        </w:rPr>
+        <w:t xml:space="preserve">2.4.2 </w:t>
+      </w:r>
+      <w:r>
+        <w:rPr>
+          <w:lang w:val="pt-PT"/>
+        </w:rPr>
+        <w:t>Arquitetura de Implementação e Algoritmos</w:t>
+      </w:r>
+      <w:bookmarkEnd w:id="16"/>
+    </w:p>
+    <w:p>
+      <w:r>
+        <w:t xml:space="preserve">Análise de Mensagens: As mensagens são analisadas localmente para extrair palavras-chave </w:t>
+      </w:r>
+      <w:r>
+        <w:lastRenderedPageBreak/>
+        <w:t xml:space="preserve">relevantes. O sistema gera recomendações com base em palavras como "desporto", </w:t>
+      </w:r>
+      <w:r>
+        <w:t>“música” ou “viagem”</w:t>
+      </w:r>
+      <w:r>
+        <w:t>.</w:t>
+      </w:r>
+    </w:p>
+    <w:p>
+      <w:r>
+        <w:t>Sistema de Recomendação Descentralizado: As recomendações são armazenadas no Firebase, mas sem associar diretamente o utilizador às suas mensagens. Isso garante que o sistema seja seguro e preserva o anonimato.</w:t>
+      </w:r>
+    </w:p>
+    <w:p>
+      <w:r>
+        <w:t>Segurança e Privacidade: Nenhum dado sensível é enviado ou armazenado sem encriptação. As mensagens são analisadas de forma local e segura.</w:t>
+      </w:r>
+    </w:p>
+    <w:p>
+      <w:pPr>
+        <w:pStyle w:val="Ttulo3"/>
+        <w:rPr>
+          <w:lang w:val="pt-PT"/>
+        </w:rPr>
+      </w:pPr>
+      <w:bookmarkStart w:id="17" w:name="_Toc181808196"/>
+      <w:r>
+        <w:rPr>
+          <w:lang w:val="pt-PT"/>
+        </w:rPr>
+        <w:t>2.4.</w:t>
       </w:r>
       <w:r>
         <w:rPr>
@@ -2335,556 +2746,9 @@
         <w:rPr>
           <w:lang w:val="pt-PT"/>
         </w:rPr>
-        <w:t>Desafios e Soluções</w:t>
-      </w:r>
-      <w:bookmarkEnd w:id="5"/>
-    </w:p>
-    <w:p>
-      <w:r>
-        <w:t xml:space="preserve">Distribuição Segura das Chaves: Garantir que a chave de sessão não seja comprometida foi um </w:t>
-      </w:r>
-      <w:r>
-        <w:lastRenderedPageBreak/>
-        <w:t>desafio. Resolvemos isso utilizando a criptografia ECDH para derivar chaves de forma segura.</w:t>
-      </w:r>
-    </w:p>
-    <w:p>
-      <w:r>
-        <w:t>Performance: A encriptação em tempo real de mensagens para múltiplos destinatários pode ser intensiva em termos de recursos. Optámos por otimizar o processo de encriptação utilizando a biblioteca “</w:t>
-      </w:r>
-      <w:proofErr w:type="spellStart"/>
-      <w:r>
-        <w:t>cryptography</w:t>
-      </w:r>
-      <w:proofErr w:type="spellEnd"/>
-      <w:r>
-        <w:t>”.</w:t>
-      </w:r>
-    </w:p>
-    <w:p>
-      <w:pPr>
-        <w:pStyle w:val="Ttulo2"/>
-        <w:rPr>
-          <w:lang w:val="pt-PT"/>
-        </w:rPr>
-      </w:pPr>
-      <w:bookmarkStart w:id="6" w:name="_Toc181808185"/>
-      <w:r>
-        <w:rPr>
-          <w:lang w:val="pt-PT"/>
-        </w:rPr>
-        <w:t>2.2 Armazenamento de Longo Prazo e Alta Disponibilidade</w:t>
-      </w:r>
-      <w:bookmarkEnd w:id="6"/>
-    </w:p>
-    <w:p>
-      <w:pPr>
-        <w:pStyle w:val="Ttulo3"/>
-        <w:rPr>
-          <w:lang w:val="pt-PT"/>
-        </w:rPr>
-      </w:pPr>
-      <w:bookmarkStart w:id="7" w:name="_Toc181808186"/>
-      <w:r>
-        <w:rPr>
-          <w:lang w:val="pt-PT"/>
-        </w:rPr>
-        <w:t>2.</w:t>
-      </w:r>
-      <w:r>
-        <w:rPr>
-          <w:lang w:val="pt-PT"/>
-        </w:rPr>
-        <w:t>2</w:t>
-      </w:r>
-      <w:r>
-        <w:rPr>
-          <w:lang w:val="pt-PT"/>
-        </w:rPr>
-        <w:t xml:space="preserve">.1 </w:t>
-      </w:r>
-      <w:r>
-        <w:rPr>
-          <w:lang w:val="pt-PT"/>
-        </w:rPr>
-        <w:t>Conceitos de Disponibilidade e Segurança</w:t>
-      </w:r>
-      <w:bookmarkEnd w:id="7"/>
-    </w:p>
-    <w:p>
-      <w:r>
-        <w:t>A disponibilidade de mensagens em um sistema distribuído implica garantir que as mensagens estejam sempre acessíveis, mesmo em caso de falha do dispositivo do utilizador ou de um provedor de nuvem. Para isso, é fundamental replicar as mensagens em múltiplos locais e proteger os dados contra acessos não autorizados. Adicionalmente, a criptografia de dados em repouso é crucial para garantir que mesmo que um provedor seja comprometido, os dados permaneçam protegidos.</w:t>
-      </w:r>
-    </w:p>
-    <w:p>
-      <w:pPr>
-        <w:pStyle w:val="Ttulo3"/>
-        <w:rPr>
-          <w:lang w:val="pt-PT"/>
-        </w:rPr>
-      </w:pPr>
-      <w:bookmarkStart w:id="8" w:name="_Toc181808187"/>
-      <w:r>
-        <w:rPr>
-          <w:lang w:val="pt-PT"/>
-        </w:rPr>
-        <w:t>2.2.</w:t>
-      </w:r>
-      <w:r>
-        <w:rPr>
-          <w:lang w:val="pt-PT"/>
-        </w:rPr>
-        <w:t>2</w:t>
-      </w:r>
-      <w:r>
-        <w:rPr>
-          <w:lang w:val="pt-PT"/>
-        </w:rPr>
-        <w:t xml:space="preserve"> </w:t>
-      </w:r>
-      <w:r>
-        <w:rPr>
-          <w:lang w:val="pt-PT"/>
-        </w:rPr>
-        <w:t>Implementação e Estrutura do Sistema</w:t>
-      </w:r>
-      <w:bookmarkEnd w:id="8"/>
-    </w:p>
-    <w:p>
-      <w:proofErr w:type="spellStart"/>
-      <w:r>
-        <w:t>Firebase</w:t>
-      </w:r>
-      <w:proofErr w:type="spellEnd"/>
-      <w:r>
-        <w:t xml:space="preserve"> para Armazenamento: As mensagens são armazenadas de forma persistente na base de dados </w:t>
-      </w:r>
-      <w:proofErr w:type="spellStart"/>
-      <w:r>
-        <w:t>Firebase</w:t>
-      </w:r>
-      <w:proofErr w:type="spellEnd"/>
-      <w:r>
-        <w:t xml:space="preserve">. A escolha do </w:t>
-      </w:r>
-      <w:proofErr w:type="spellStart"/>
-      <w:r>
-        <w:t>Firebase</w:t>
-      </w:r>
-      <w:proofErr w:type="spellEnd"/>
-      <w:r>
-        <w:t xml:space="preserve"> foi baseada na sua escalabilidade e facilidade de integração com </w:t>
-      </w:r>
-      <w:proofErr w:type="spellStart"/>
-      <w:r>
-        <w:t>Python</w:t>
-      </w:r>
-      <w:proofErr w:type="spellEnd"/>
-      <w:r>
-        <w:t>.</w:t>
-      </w:r>
-    </w:p>
-    <w:p>
-      <w:r>
-        <w:t xml:space="preserve">Replicação de Mensagens: Para garantir a alta disponibilidade, as mensagens são replicadas em diferentes localizações dentro do </w:t>
-      </w:r>
-      <w:proofErr w:type="spellStart"/>
-      <w:r>
-        <w:t>Firebase</w:t>
-      </w:r>
-      <w:proofErr w:type="spellEnd"/>
-      <w:r>
-        <w:t>. Esta estratégia permite que os dados sejam recuperados mesmo em caso de comprometimento de um único ponto de armazenamento.</w:t>
-      </w:r>
-    </w:p>
-    <w:p>
-      <w:r>
-        <w:t>Encriptação de Dados em Repouso: Antes de serem enviadas para a nuvem, as mensagens são encriptadas usando AES-GCM. Isso garante que o provedor de armazenamento não possa aceder ao conteúdo sem a chave de encriptação.</w:t>
-      </w:r>
-    </w:p>
-    <w:p>
-      <w:pPr>
-        <w:pStyle w:val="Ttulo3"/>
-        <w:rPr>
-          <w:lang w:val="pt-PT"/>
-        </w:rPr>
-      </w:pPr>
-      <w:bookmarkStart w:id="9" w:name="_Toc181808188"/>
-      <w:r>
-        <w:rPr>
-          <w:lang w:val="pt-PT"/>
-        </w:rPr>
-        <w:t>2.2.</w:t>
-      </w:r>
-      <w:r>
-        <w:rPr>
-          <w:lang w:val="pt-PT"/>
-        </w:rPr>
-        <w:t>3</w:t>
-      </w:r>
-      <w:r>
-        <w:rPr>
-          <w:lang w:val="pt-PT"/>
-        </w:rPr>
-        <w:t xml:space="preserve"> </w:t>
-      </w:r>
-      <w:r>
-        <w:rPr>
-          <w:lang w:val="pt-PT"/>
-        </w:rPr>
-        <w:t>Garantias de Privacidade e Segurança</w:t>
-      </w:r>
-      <w:bookmarkEnd w:id="9"/>
-    </w:p>
-    <w:p>
-      <w:r>
-        <w:t>Proteção Contra Acessos Não Autorizados: Como os dados são encriptados antes de serem enviados para a nuvem, mesmo um ataque ao provedor não comprometerá a privacidade das mensagens.</w:t>
-      </w:r>
-    </w:p>
-    <w:p>
-      <w:r>
-        <w:t>Gestão de Chaves: As chaves privadas e de sessão são armazenadas localmente e protegidas contra acessos indevidos. Para ambientes de produção, recomendamos o uso de métodos de proteção mais robustos, como armazenamento em hardware seguro.</w:t>
-      </w:r>
-    </w:p>
-    <w:p>
-      <w:pPr>
-        <w:pStyle w:val="Ttulo2"/>
-        <w:rPr>
-          <w:lang w:val="pt-PT"/>
-        </w:rPr>
-      </w:pPr>
-      <w:bookmarkStart w:id="10" w:name="_Toc181808189"/>
-      <w:r>
-        <w:rPr>
-          <w:lang w:val="pt-PT"/>
-        </w:rPr>
-        <w:t>2.3 Pesquisa de Mensagens Preservando a Privacidade</w:t>
-      </w:r>
-      <w:bookmarkEnd w:id="10"/>
-    </w:p>
-    <w:p>
-      <w:pPr>
-        <w:pStyle w:val="Ttulo3"/>
-        <w:rPr>
-          <w:lang w:val="pt-PT"/>
-        </w:rPr>
-      </w:pPr>
-      <w:bookmarkStart w:id="11" w:name="_Toc181808190"/>
-      <w:r>
-        <w:rPr>
-          <w:lang w:val="pt-PT"/>
-        </w:rPr>
-        <w:t>2.</w:t>
-      </w:r>
-      <w:r>
-        <w:rPr>
-          <w:lang w:val="pt-PT"/>
-        </w:rPr>
-        <w:t>3</w:t>
-      </w:r>
-      <w:r>
-        <w:rPr>
-          <w:lang w:val="pt-PT"/>
-        </w:rPr>
-        <w:t xml:space="preserve">.1 </w:t>
-      </w:r>
-      <w:r>
-        <w:rPr>
-          <w:lang w:val="pt-PT"/>
-        </w:rPr>
-        <w:t>Técnicas de Pesquisa Segura</w:t>
-      </w:r>
-      <w:bookmarkEnd w:id="11"/>
-    </w:p>
-    <w:p>
-      <w:r>
-        <w:t xml:space="preserve">A pesquisa de mensagens em sistemas criptografados representa um desafio, pois não se pode </w:t>
-      </w:r>
-      <w:r>
-        <w:lastRenderedPageBreak/>
-        <w:t xml:space="preserve">comprometer a privacidade das mensagens. Técnicas como encriptação </w:t>
-      </w:r>
-      <w:proofErr w:type="spellStart"/>
-      <w:r>
-        <w:t>homomórfica</w:t>
-      </w:r>
-      <w:proofErr w:type="spellEnd"/>
-      <w:r>
-        <w:t xml:space="preserve">, índices encriptados, ou pesquisa baseada em </w:t>
-      </w:r>
-      <w:proofErr w:type="spellStart"/>
-      <w:r>
-        <w:t>tokens</w:t>
-      </w:r>
-      <w:proofErr w:type="spellEnd"/>
-      <w:r>
-        <w:t xml:space="preserve"> seguros são utilizadas para realizar buscas sem expor o conteúdo.</w:t>
-      </w:r>
-    </w:p>
-    <w:p>
-      <w:pPr>
-        <w:pStyle w:val="Ttulo3"/>
-        <w:rPr>
-          <w:lang w:val="pt-PT"/>
-        </w:rPr>
-      </w:pPr>
-      <w:bookmarkStart w:id="12" w:name="_Toc181808191"/>
-      <w:r>
-        <w:rPr>
-          <w:lang w:val="pt-PT"/>
-        </w:rPr>
-        <w:t>2.</w:t>
-      </w:r>
-      <w:r>
-        <w:rPr>
-          <w:lang w:val="pt-PT"/>
-        </w:rPr>
-        <w:t>3</w:t>
-      </w:r>
-      <w:r>
-        <w:rPr>
-          <w:lang w:val="pt-PT"/>
-        </w:rPr>
-        <w:t>.</w:t>
-      </w:r>
-      <w:r>
-        <w:rPr>
-          <w:lang w:val="pt-PT"/>
-        </w:rPr>
-        <w:t>2</w:t>
-      </w:r>
-      <w:r>
-        <w:rPr>
-          <w:lang w:val="pt-PT"/>
-        </w:rPr>
-        <w:t xml:space="preserve"> </w:t>
-      </w:r>
-      <w:r>
-        <w:rPr>
-          <w:lang w:val="pt-PT"/>
-        </w:rPr>
-        <w:t>Arquitetura da Implementação</w:t>
-      </w:r>
-      <w:bookmarkEnd w:id="12"/>
-    </w:p>
-    <w:p>
-      <w:r>
-        <w:t>Palavras-Chave e Índices: Criamos índices encriptados para cada mensagem, facilitando a pesquisa sem revelar o conteúdo. A pesquisa é feita localmente, comparando palavras-chave fornecidas pelo utilizador com os índices armazenados.</w:t>
-      </w:r>
-    </w:p>
-    <w:p>
-      <w:r>
-        <w:t>Interface de Pesquisa: A interface permite ao utilizador inserir palavras-chave e retorna mensagens relevantes, mantendo a simplicidade de uso e a segurança.</w:t>
-      </w:r>
-    </w:p>
-    <w:p>
-      <w:pPr>
-        <w:pStyle w:val="Ttulo3"/>
-        <w:rPr>
-          <w:lang w:val="pt-PT"/>
-        </w:rPr>
-      </w:pPr>
-      <w:bookmarkStart w:id="13" w:name="_Toc181808192"/>
-      <w:r>
-        <w:rPr>
-          <w:lang w:val="pt-PT"/>
-        </w:rPr>
-        <w:t>2.</w:t>
-      </w:r>
-      <w:r>
-        <w:rPr>
-          <w:lang w:val="pt-PT"/>
-        </w:rPr>
-        <w:t>3</w:t>
-      </w:r>
-      <w:r>
-        <w:rPr>
-          <w:lang w:val="pt-PT"/>
-        </w:rPr>
-        <w:t>.</w:t>
-      </w:r>
-      <w:r>
-        <w:rPr>
-          <w:lang w:val="pt-PT"/>
-        </w:rPr>
-        <w:t>3</w:t>
-      </w:r>
-      <w:r>
-        <w:rPr>
-          <w:lang w:val="pt-PT"/>
-        </w:rPr>
-        <w:t xml:space="preserve"> </w:t>
-      </w:r>
-      <w:r>
-        <w:rPr>
-          <w:lang w:val="pt-PT"/>
-        </w:rPr>
-        <w:t>Desafios e Soluções</w:t>
-      </w:r>
-      <w:bookmarkEnd w:id="13"/>
-    </w:p>
-    <w:p>
-      <w:r>
-        <w:t>Performance da Pesquisa: A busca em mensagens encriptadas pode ser lenta. Implementámos uma indexação eficiente para melhorar o desempenho.</w:t>
-      </w:r>
-    </w:p>
-    <w:p>
-      <w:r>
-        <w:t>Segurança dos Resultados: Garantimos que os resultados da pesquisa não exponham informações sensíveis, mesmo em caso de acesso não autorizado.</w:t>
-      </w:r>
-    </w:p>
-    <w:p>
-      <w:pPr>
-        <w:pStyle w:val="Ttulo2"/>
-        <w:rPr>
-          <w:lang w:val="pt-PT"/>
-        </w:rPr>
-      </w:pPr>
-      <w:bookmarkStart w:id="14" w:name="_Toc181808193"/>
-      <w:r>
-        <w:rPr>
-          <w:lang w:val="pt-PT"/>
-        </w:rPr>
-        <w:t>2.4 Sistema de Recomendação Preservando a Privacidade</w:t>
-      </w:r>
-      <w:bookmarkEnd w:id="14"/>
-    </w:p>
-    <w:p>
-      <w:pPr>
-        <w:pStyle w:val="Ttulo3"/>
-        <w:rPr>
-          <w:lang w:val="pt-PT"/>
-        </w:rPr>
-      </w:pPr>
-      <w:bookmarkStart w:id="15" w:name="_Toc181808194"/>
-      <w:r>
-        <w:rPr>
-          <w:lang w:val="pt-PT"/>
-        </w:rPr>
-        <w:t xml:space="preserve">2.4.1 </w:t>
-      </w:r>
-      <w:r>
-        <w:rPr>
-          <w:lang w:val="pt-PT"/>
-        </w:rPr>
-        <w:t>Conceitos de Recomendação e Segurança</w:t>
-      </w:r>
-      <w:bookmarkEnd w:id="15"/>
-    </w:p>
-    <w:p>
-      <w:r>
-        <w:t>Sistemas de recomendação tradicionalmente analisam o comportamento dos utilizadores e fornecem sugestões com base nas suas preferências. No entanto, garantir a privacidade e anonimato dos utilizadores ao realizar este processo é um desafio. Utilizamos técnicas de anonimização e análise segura de dados para construir um sistema que não compromete a privacidade.</w:t>
-      </w:r>
-    </w:p>
-    <w:p>
-      <w:pPr>
-        <w:pStyle w:val="Ttulo3"/>
-        <w:rPr>
-          <w:lang w:val="pt-PT"/>
-        </w:rPr>
-      </w:pPr>
-      <w:bookmarkStart w:id="16" w:name="_Toc181808195"/>
-      <w:r>
-        <w:rPr>
-          <w:lang w:val="pt-PT"/>
-        </w:rPr>
-        <w:t>2.4.</w:t>
-      </w:r>
-      <w:r>
-        <w:rPr>
-          <w:lang w:val="pt-PT"/>
-        </w:rPr>
-        <w:t>2</w:t>
-      </w:r>
-      <w:r>
-        <w:rPr>
-          <w:lang w:val="pt-PT"/>
-        </w:rPr>
-        <w:t xml:space="preserve"> </w:t>
-      </w:r>
-      <w:r>
-        <w:rPr>
-          <w:lang w:val="pt-PT"/>
-        </w:rPr>
-        <w:t>Arquitetura de Implementação e Algoritmos</w:t>
-      </w:r>
-      <w:bookmarkEnd w:id="16"/>
-    </w:p>
-    <w:p>
-      <w:r>
-        <w:t xml:space="preserve">Análise de Mensagens: As mensagens são analisadas localmente para extrair palavras-chave relevantes. O sistema gera recomendações com base em palavras como "desporto", </w:t>
-      </w:r>
-      <w:r>
-        <w:t>“música” ou “viagem”</w:t>
-      </w:r>
-      <w:r>
-        <w:t>.</w:t>
-      </w:r>
-    </w:p>
-    <w:p>
-      <w:r>
-        <w:t xml:space="preserve">Sistema de Recomendação Descentralizado: As recomendações são armazenadas no </w:t>
-      </w:r>
-      <w:proofErr w:type="spellStart"/>
-      <w:r>
-        <w:t>Firebase</w:t>
-      </w:r>
-      <w:proofErr w:type="spellEnd"/>
-      <w:r>
-        <w:t>, mas sem associar diretamente o utilizador às suas mensagens. Isso garante que o sistema seja seguro e preserva o anonimato.</w:t>
-      </w:r>
-    </w:p>
-    <w:p>
-      <w:r>
-        <w:t>Segurança e Privacidade: Nenhum dado sensível é enviado ou armazenado sem encriptação. As mensagens são analisadas de forma local e segura.</w:t>
-      </w:r>
-    </w:p>
-    <w:p>
-      <w:pPr>
-        <w:pStyle w:val="Ttulo3"/>
-      </w:pPr>
-      <w:bookmarkStart w:id="17" w:name="_Toc181808196"/>
-      <w:r>
-        <w:rPr>
-          <w:lang w:val="pt-PT"/>
-        </w:rPr>
-        <w:lastRenderedPageBreak/>
-        <w:t>2.4.</w:t>
-      </w:r>
-      <w:r>
-        <w:rPr>
-          <w:lang w:val="pt-PT"/>
-        </w:rPr>
-        <w:t>3</w:t>
-      </w:r>
-      <w:r>
-        <w:rPr>
-          <w:lang w:val="pt-PT"/>
-        </w:rPr>
-        <w:t xml:space="preserve"> </w:t>
-      </w:r>
-      <w:proofErr w:type="spellStart"/>
-      <w:r>
-        <w:t>Estratégias</w:t>
-      </w:r>
-      <w:proofErr w:type="spellEnd"/>
-      <w:r>
-        <w:t xml:space="preserve"> para </w:t>
-      </w:r>
-      <w:proofErr w:type="spellStart"/>
-      <w:r>
-        <w:t>Garantir</w:t>
-      </w:r>
-      <w:proofErr w:type="spellEnd"/>
-      <w:r>
-        <w:t xml:space="preserve"> </w:t>
-      </w:r>
-      <w:proofErr w:type="spellStart"/>
-      <w:r>
-        <w:t>Privacidade</w:t>
+        <w:t>Estratégias para Garantir Privacidade</w:t>
       </w:r>
       <w:bookmarkEnd w:id="17"/>
-      <w:proofErr w:type="spellEnd"/>
     </w:p>
     <w:p>
       <w:r>
@@ -3011,15 +2875,7 @@
         <w:t>Gerir Múltiplas Conexões:</w:t>
       </w:r>
       <w:r>
-        <w:t xml:space="preserve"> A introdução de grupos e a necessidade de armazenamento em nuvem aumentaram a complexidade da gestão de conexões, exigindo uma gestão otimizada de </w:t>
-      </w:r>
-      <w:proofErr w:type="spellStart"/>
-      <w:r>
-        <w:t>threads</w:t>
-      </w:r>
-      <w:proofErr w:type="spellEnd"/>
-      <w:r>
-        <w:t>.</w:t>
+        <w:t xml:space="preserve"> A introdução de grupos e a necessidade de armazenamento em nuvem aumentaram a complexidade da gestão de conexões, exigindo uma gestão otimizada de threads.</w:t>
       </w:r>
     </w:p>
     <w:p>
@@ -3034,51 +2890,22 @@
         <w:rPr>
           <w:lang w:val="pt-PT"/>
         </w:rPr>
+        <w:lastRenderedPageBreak/>
         <w:t>5. Referências</w:t>
       </w:r>
       <w:bookmarkEnd w:id="20"/>
     </w:p>
     <w:p>
-      <w:proofErr w:type="spellStart"/>
       <w:r>
         <w:rPr>
           <w:b/>
           <w:bCs/>
         </w:rPr>
-        <w:t>Firebase</w:t>
-      </w:r>
-      <w:proofErr w:type="spellEnd"/>
-      <w:r>
-        <w:rPr>
-          <w:b/>
-          <w:bCs/>
-        </w:rPr>
-        <w:t xml:space="preserve"> </w:t>
-      </w:r>
-      <w:proofErr w:type="spellStart"/>
-      <w:r>
-        <w:rPr>
-          <w:b/>
-          <w:bCs/>
-        </w:rPr>
-        <w:t>Admin</w:t>
-      </w:r>
-      <w:proofErr w:type="spellEnd"/>
-      <w:r>
-        <w:rPr>
-          <w:b/>
-          <w:bCs/>
-        </w:rPr>
-        <w:t xml:space="preserve"> SDK:</w:t>
-      </w:r>
-      <w:r>
-        <w:t xml:space="preserve"> Documentação </w:t>
-      </w:r>
-      <w:proofErr w:type="spellStart"/>
-      <w:r>
-        <w:t>Firebase</w:t>
-      </w:r>
-      <w:proofErr w:type="spellEnd"/>
+        <w:t>Firebase Admin SDK:</w:t>
+      </w:r>
+      <w:r>
+        <w:t xml:space="preserve"> Documentação Firebase</w:t>
+      </w:r>
     </w:p>
     <w:p>
       <w:r>
@@ -3725,7 +3552,6 @@
   <w:style w:type="character" w:default="1" w:styleId="Tipodeletrapredefinidodopargrafo">
     <w:name w:val="Default Paragraph Font"/>
     <w:uiPriority w:val="1"/>
-    <w:semiHidden/>
     <w:unhideWhenUsed/>
   </w:style>
   <w:style w:type="table" w:default="1" w:styleId="Tabelanormal">

</xml_diff>